<commit_message>
add and update tasks
</commit_message>
<xml_diff>
--- a/SDP/Assignment 6.docx
+++ b/SDP/Assignment 6.docx
@@ -1,6 +1,6 @@
 
 <file path=word/document.xml><?xml version="1.0" encoding="utf-8"?>
-<w:document xmlns:wpc="http://schemas.microsoft.com/office/word/2010/wordprocessingCanvas" xmlns:cx="http://schemas.microsoft.com/office/drawing/2014/chartex" xmlns:cx1="http://schemas.microsoft.com/office/drawing/2015/9/8/chartex" xmlns:mc="http://schemas.openxmlformats.org/markup-compatibility/2006" xmlns:o="urn:schemas-microsoft-com:office:office" xmlns:r="http://schemas.openxmlformats.org/officeDocument/2006/relationships" xmlns:m="http://schemas.openxmlformats.org/officeDocument/2006/math" xmlns:v="urn:schemas-microsoft-com:vml" xmlns:wp14="http://schemas.microsoft.com/office/word/2010/wordprocessingDrawing" xmlns:wp="http://schemas.openxmlformats.org/drawingml/2006/wordprocessingDrawing" xmlns:w10="urn:schemas-microsoft-com:office:word" xmlns:w="http://schemas.openxmlformats.org/wordprocessingml/2006/main" xmlns:w14="http://schemas.microsoft.com/office/word/2010/wordml" xmlns:w15="http://schemas.microsoft.com/office/word/2012/wordml" xmlns:w16se="http://schemas.microsoft.com/office/word/2015/wordml/symex" xmlns:wpg="http://schemas.microsoft.com/office/word/2010/wordprocessingGroup" xmlns:wpi="http://schemas.microsoft.com/office/word/2010/wordprocessingInk" xmlns:wne="http://schemas.microsoft.com/office/word/2006/wordml" xmlns:wps="http://schemas.microsoft.com/office/word/2010/wordprocessingShape" mc:Ignorable="w14 w15 w16se wp14">
+<w:document xmlns:wpc="http://schemas.microsoft.com/office/word/2010/wordprocessingCanvas" xmlns:cx="http://schemas.microsoft.com/office/drawing/2014/chartex" xmlns:cx1="http://schemas.microsoft.com/office/drawing/2015/9/8/chartex" xmlns:cx2="http://schemas.microsoft.com/office/drawing/2015/10/21/chartex" xmlns:cx3="http://schemas.microsoft.com/office/drawing/2016/5/9/chartex" xmlns:cx4="http://schemas.microsoft.com/office/drawing/2016/5/10/chartex" xmlns:cx5="http://schemas.microsoft.com/office/drawing/2016/5/11/chartex" xmlns:cx6="http://schemas.microsoft.com/office/drawing/2016/5/12/chartex" xmlns:cx7="http://schemas.microsoft.com/office/drawing/2016/5/13/chartex" xmlns:cx8="http://schemas.microsoft.com/office/drawing/2016/5/14/chartex" xmlns:mc="http://schemas.openxmlformats.org/markup-compatibility/2006" xmlns:aink="http://schemas.microsoft.com/office/drawing/2016/ink" xmlns:am3d="http://schemas.microsoft.com/office/drawing/2017/model3d" xmlns:o="urn:schemas-microsoft-com:office:office" xmlns:oel="http://schemas.microsoft.com/office/2019/extlst" xmlns:r="http://schemas.openxmlformats.org/officeDocument/2006/relationships" xmlns:m="http://schemas.openxmlformats.org/officeDocument/2006/math" xmlns:v="urn:schemas-microsoft-com:vml" xmlns:wp14="http://schemas.microsoft.com/office/word/2010/wordprocessingDrawing" xmlns:wp="http://schemas.openxmlformats.org/drawingml/2006/wordprocessingDrawing" xmlns:w10="urn:schemas-microsoft-com:office:word" xmlns:w="http://schemas.openxmlformats.org/wordprocessingml/2006/main" xmlns:w14="http://schemas.microsoft.com/office/word/2010/wordml" xmlns:w15="http://schemas.microsoft.com/office/word/2012/wordml" xmlns:w16cex="http://schemas.microsoft.com/office/word/2018/wordml/cex" xmlns:w16cid="http://schemas.microsoft.com/office/word/2016/wordml/cid" xmlns:w16="http://schemas.microsoft.com/office/word/2018/wordml" xmlns:w16sdtdh="http://schemas.microsoft.com/office/word/2020/wordml/sdtdatahash" xmlns:w16se="http://schemas.microsoft.com/office/word/2015/wordml/symex" xmlns:wpg="http://schemas.microsoft.com/office/word/2010/wordprocessingGroup" xmlns:wpi="http://schemas.microsoft.com/office/word/2010/wordprocessingInk" xmlns:wne="http://schemas.microsoft.com/office/word/2006/wordml" xmlns:wps="http://schemas.microsoft.com/office/word/2010/wordprocessingShape" mc:Ignorable="w14 w15 w16se w16cid w16 w16cex w16sdtdh wp14">
   <w:body>
     <w:p>
       <w:pPr>
@@ -82,6 +82,16 @@
         <w:bidi/>
         <w:spacing w:line="600" w:lineRule="auto"/>
         <w:rPr>
+          <w:b/>
+          <w:bCs/>
+          <w:sz w:val="40"/>
+          <w:szCs w:val="40"/>
+          <w:rtl/>
+          <w:lang w:bidi="ar-EG"/>
+        </w:rPr>
+      </w:pPr>
+      <w:r>
+        <w:rPr>
           <w:rFonts w:hint="cs"/>
           <w:b/>
           <w:bCs/>
@@ -90,7 +100,8 @@
           <w:rtl/>
           <w:lang w:bidi="ar-EG"/>
         </w:rPr>
-      </w:pPr>
+        <w:t>الاسم :</w:t>
+      </w:r>
       <w:r>
         <w:rPr>
           <w:rFonts w:hint="cs"/>
@@ -101,7 +112,7 @@
           <w:rtl/>
           <w:lang w:bidi="ar-EG"/>
         </w:rPr>
-        <w:t>الاسم :</w:t>
+        <w:t xml:space="preserve"> محمود مصطف</w:t>
       </w:r>
       <w:r>
         <w:rPr>
@@ -113,8 +124,22 @@
           <w:rtl/>
           <w:lang w:bidi="ar-EG"/>
         </w:rPr>
-        <w:t xml:space="preserve"> محمود مصطف</w:t>
-      </w:r>
+        <w:t>ي الشحات</w:t>
+      </w:r>
+    </w:p>
+    <w:p>
+      <w:pPr>
+        <w:bidi/>
+        <w:spacing w:line="600" w:lineRule="auto"/>
+        <w:rPr>
+          <w:b/>
+          <w:bCs/>
+          <w:sz w:val="40"/>
+          <w:szCs w:val="40"/>
+          <w:rtl/>
+          <w:lang w:bidi="ar-EG"/>
+        </w:rPr>
+      </w:pPr>
       <w:r>
         <w:rPr>
           <w:rFonts w:hint="cs"/>
@@ -125,7 +150,7 @@
           <w:rtl/>
           <w:lang w:bidi="ar-EG"/>
         </w:rPr>
-        <w:t>ي الشحات</w:t>
+        <w:t>السكشن : 3</w:t>
       </w:r>
     </w:p>
     <w:p>
@@ -151,18 +176,54 @@
           <w:rtl/>
           <w:lang w:bidi="ar-EG"/>
         </w:rPr>
-        <w:t>السكشن : 3</w:t>
-      </w:r>
-    </w:p>
-    <w:p>
-      <w:pPr>
-        <w:bidi/>
-        <w:spacing w:line="600" w:lineRule="auto"/>
-        <w:rPr>
-          <w:b/>
-          <w:bCs/>
-          <w:sz w:val="40"/>
-          <w:szCs w:val="40"/>
+        <w:t>القسم العلمي : حاسب آلي</w:t>
+      </w:r>
+    </w:p>
+    <w:p>
+      <w:pPr>
+        <w:bidi/>
+        <w:rPr>
+          <w:rtl/>
+          <w:lang w:bidi="ar-EG"/>
+        </w:rPr>
+      </w:pPr>
+    </w:p>
+    <w:p>
+      <w:pPr>
+        <w:bidi/>
+        <w:rPr>
+          <w:rtl/>
+          <w:lang w:bidi="ar-EG"/>
+        </w:rPr>
+      </w:pPr>
+    </w:p>
+    <w:p>
+      <w:pPr>
+        <w:bidi/>
+        <w:rPr>
+          <w:rtl/>
+          <w:lang w:bidi="ar-EG"/>
+        </w:rPr>
+      </w:pPr>
+    </w:p>
+    <w:p>
+      <w:pPr>
+        <w:bidi/>
+        <w:rPr>
+          <w:rtl/>
+          <w:lang w:bidi="ar-EG"/>
+        </w:rPr>
+      </w:pPr>
+    </w:p>
+    <w:p>
+      <w:pPr>
+        <w:bidi/>
+        <w:jc w:val="center"/>
+        <w:rPr>
+          <w:b/>
+          <w:bCs/>
+          <w:sz w:val="56"/>
+          <w:szCs w:val="56"/>
           <w:rtl/>
           <w:lang w:bidi="ar-EG"/>
         </w:rPr>
@@ -172,58 +233,13 @@
           <w:rFonts w:hint="cs"/>
           <w:b/>
           <w:bCs/>
-          <w:sz w:val="40"/>
-          <w:szCs w:val="40"/>
-          <w:rtl/>
-          <w:lang w:bidi="ar-EG"/>
-        </w:rPr>
-        <w:t>القسم العلمي : حاسب آلي</w:t>
-      </w:r>
-    </w:p>
-    <w:p>
-      <w:pPr>
-        <w:bidi/>
-        <w:rPr>
-          <w:rtl/>
-          <w:lang w:bidi="ar-EG"/>
-        </w:rPr>
-      </w:pPr>
-    </w:p>
-    <w:p>
-      <w:pPr>
-        <w:bidi/>
-        <w:rPr>
-          <w:rtl/>
-          <w:lang w:bidi="ar-EG"/>
-        </w:rPr>
-      </w:pPr>
-    </w:p>
-    <w:p>
-      <w:pPr>
-        <w:bidi/>
-        <w:rPr>
-          <w:rtl/>
-          <w:lang w:bidi="ar-EG"/>
-        </w:rPr>
-      </w:pPr>
-    </w:p>
-    <w:p>
-      <w:pPr>
-        <w:bidi/>
-        <w:rPr>
-          <w:rtl/>
-          <w:lang w:bidi="ar-EG"/>
-        </w:rPr>
-      </w:pPr>
-    </w:p>
-    <w:p>
-      <w:pPr>
-        <w:bidi/>
-        <w:rPr>
-          <w:rtl/>
-          <w:lang w:bidi="ar-EG"/>
-        </w:rPr>
-      </w:pPr>
+          <w:sz w:val="56"/>
+          <w:szCs w:val="56"/>
+          <w:rtl/>
+          <w:lang w:bidi="ar-EG"/>
+        </w:rPr>
+        <w:t>مادة تصميم وانتاج البرمجيات</w:t>
+      </w:r>
     </w:p>
     <w:p>
       <w:pPr>
@@ -358,7 +374,6 @@
           <w:rtl/>
           <w:lang w:bidi="ar-EG"/>
         </w:rPr>
-        <w:lastRenderedPageBreak/>
         <w:t xml:space="preserve">مادة </w:t>
       </w:r>
     </w:p>
@@ -655,7 +670,7 @@
         </w:numPr>
         <w:bidi/>
         <w:rPr>
-          <w:rFonts w:ascii="Segoe UI" w:hAnsi="Segoe UI" w:cs="Segoe UI" w:hint="cs"/>
+          <w:rFonts w:ascii="Segoe UI" w:hAnsi="Segoe UI" w:cs="Segoe UI"/>
           <w:color w:val="141414"/>
           <w:sz w:val="40"/>
           <w:szCs w:val="40"/>
@@ -837,8 +852,8 @@
         <w:rPr>
           <w:rFonts w:ascii="Segoe UI" w:hAnsi="Segoe UI" w:cs="Segoe UI"/>
           <w:color w:val="141414"/>
-          <w:sz w:val="36"/>
-          <w:szCs w:val="36"/>
+          <w:sz w:val="40"/>
+          <w:szCs w:val="40"/>
           <w:shd w:val="clear" w:color="auto" w:fill="FEFEFE"/>
           <w:rtl/>
         </w:rPr>
@@ -847,8 +862,8 @@
         <w:rPr>
           <w:rFonts w:ascii="Segoe UI" w:hAnsi="Segoe UI" w:cs="Segoe UI" w:hint="cs"/>
           <w:color w:val="141414"/>
-          <w:sz w:val="36"/>
-          <w:szCs w:val="36"/>
+          <w:sz w:val="40"/>
+          <w:szCs w:val="40"/>
           <w:shd w:val="clear" w:color="auto" w:fill="FEFEFE"/>
           <w:rtl/>
         </w:rPr>
@@ -867,8 +882,8 @@
         <w:rPr>
           <w:rFonts w:ascii="Segoe UI" w:hAnsi="Segoe UI" w:cs="Segoe UI"/>
           <w:color w:val="141414"/>
-          <w:sz w:val="36"/>
-          <w:szCs w:val="36"/>
+          <w:sz w:val="40"/>
+          <w:szCs w:val="40"/>
           <w:shd w:val="clear" w:color="auto" w:fill="FEFEFE"/>
           <w:rtl/>
         </w:rPr>
@@ -877,8 +892,8 @@
         <w:rPr>
           <w:rFonts w:ascii="Segoe UI" w:hAnsi="Segoe UI" w:cs="Segoe UI" w:hint="cs"/>
           <w:color w:val="141414"/>
-          <w:sz w:val="36"/>
-          <w:szCs w:val="36"/>
+          <w:sz w:val="40"/>
+          <w:szCs w:val="40"/>
           <w:shd w:val="clear" w:color="auto" w:fill="FEFEFE"/>
           <w:rtl/>
         </w:rPr>
@@ -897,8 +912,8 @@
         <w:rPr>
           <w:rFonts w:ascii="Segoe UI" w:hAnsi="Segoe UI" w:cs="Segoe UI"/>
           <w:color w:val="141414"/>
-          <w:sz w:val="36"/>
-          <w:szCs w:val="36"/>
+          <w:sz w:val="40"/>
+          <w:szCs w:val="40"/>
           <w:shd w:val="clear" w:color="auto" w:fill="FEFEFE"/>
           <w:rtl/>
         </w:rPr>
@@ -907,8 +922,8 @@
         <w:rPr>
           <w:rFonts w:ascii="Segoe UI" w:hAnsi="Segoe UI" w:cs="Segoe UI" w:hint="cs"/>
           <w:color w:val="141414"/>
-          <w:sz w:val="36"/>
-          <w:szCs w:val="36"/>
+          <w:sz w:val="40"/>
+          <w:szCs w:val="40"/>
           <w:shd w:val="clear" w:color="auto" w:fill="FEFEFE"/>
           <w:rtl/>
         </w:rPr>
@@ -927,8 +942,8 @@
         <w:rPr>
           <w:rFonts w:ascii="Segoe UI" w:hAnsi="Segoe UI" w:cs="Segoe UI"/>
           <w:color w:val="141414"/>
-          <w:sz w:val="36"/>
-          <w:szCs w:val="36"/>
+          <w:sz w:val="40"/>
+          <w:szCs w:val="40"/>
           <w:shd w:val="clear" w:color="auto" w:fill="FEFEFE"/>
           <w:rtl/>
         </w:rPr>
@@ -937,8 +952,8 @@
         <w:rPr>
           <w:rFonts w:ascii="Segoe UI" w:hAnsi="Segoe UI" w:cs="Segoe UI" w:hint="cs"/>
           <w:color w:val="141414"/>
-          <w:sz w:val="36"/>
-          <w:szCs w:val="36"/>
+          <w:sz w:val="40"/>
+          <w:szCs w:val="40"/>
           <w:shd w:val="clear" w:color="auto" w:fill="FEFEFE"/>
           <w:rtl/>
         </w:rPr>
@@ -957,8 +972,8 @@
         <w:rPr>
           <w:rFonts w:ascii="Segoe UI" w:hAnsi="Segoe UI" w:cs="Segoe UI"/>
           <w:color w:val="141414"/>
-          <w:sz w:val="36"/>
-          <w:szCs w:val="36"/>
+          <w:sz w:val="40"/>
+          <w:szCs w:val="40"/>
           <w:shd w:val="clear" w:color="auto" w:fill="FEFEFE"/>
           <w:rtl/>
         </w:rPr>
@@ -967,8 +982,8 @@
         <w:rPr>
           <w:rFonts w:ascii="Segoe UI" w:hAnsi="Segoe UI" w:cs="Segoe UI" w:hint="cs"/>
           <w:color w:val="141414"/>
-          <w:sz w:val="36"/>
-          <w:szCs w:val="36"/>
+          <w:sz w:val="40"/>
+          <w:szCs w:val="40"/>
           <w:shd w:val="clear" w:color="auto" w:fill="FEFEFE"/>
           <w:rtl/>
         </w:rPr>
@@ -987,8 +1002,8 @@
         <w:rPr>
           <w:rFonts w:ascii="Segoe UI" w:hAnsi="Segoe UI" w:cs="Segoe UI"/>
           <w:color w:val="141414"/>
-          <w:sz w:val="36"/>
-          <w:szCs w:val="36"/>
+          <w:sz w:val="40"/>
+          <w:szCs w:val="40"/>
           <w:shd w:val="clear" w:color="auto" w:fill="FEFEFE"/>
           <w:rtl/>
         </w:rPr>
@@ -997,8 +1012,8 @@
         <w:rPr>
           <w:rFonts w:ascii="Segoe UI" w:hAnsi="Segoe UI" w:cs="Segoe UI" w:hint="cs"/>
           <w:color w:val="141414"/>
-          <w:sz w:val="36"/>
-          <w:szCs w:val="36"/>
+          <w:sz w:val="40"/>
+          <w:szCs w:val="40"/>
           <w:shd w:val="clear" w:color="auto" w:fill="FEFEFE"/>
           <w:rtl/>
         </w:rPr>
@@ -1017,8 +1032,8 @@
         <w:rPr>
           <w:rFonts w:ascii="Segoe UI" w:hAnsi="Segoe UI" w:cs="Segoe UI"/>
           <w:color w:val="141414"/>
-          <w:sz w:val="36"/>
-          <w:szCs w:val="36"/>
+          <w:sz w:val="40"/>
+          <w:szCs w:val="40"/>
           <w:shd w:val="clear" w:color="auto" w:fill="FEFEFE"/>
           <w:rtl/>
         </w:rPr>
@@ -1027,8 +1042,8 @@
         <w:rPr>
           <w:rFonts w:ascii="Segoe UI" w:hAnsi="Segoe UI" w:cs="Segoe UI" w:hint="cs"/>
           <w:color w:val="141414"/>
-          <w:sz w:val="36"/>
-          <w:szCs w:val="36"/>
+          <w:sz w:val="40"/>
+          <w:szCs w:val="40"/>
           <w:shd w:val="clear" w:color="auto" w:fill="FEFEFE"/>
           <w:rtl/>
         </w:rPr>
@@ -1104,6 +1119,7 @@
           <w:szCs w:val="16"/>
           <w:lang w:bidi="ar-EG"/>
         </w:rPr>
+        <w:lastRenderedPageBreak/>
         <w:tab/>
       </w:r>
     </w:p>
@@ -1153,8 +1169,6 @@
           <w:lang w:bidi="ar-EG"/>
         </w:rPr>
       </w:pPr>
-      <w:bookmarkStart w:id="0" w:name="_GoBack"/>
-      <w:bookmarkEnd w:id="0"/>
     </w:p>
     <w:p>
       <w:pPr>
@@ -1181,7 +1195,6 @@
           <w:rtl/>
           <w:lang w:bidi="ar-EG"/>
         </w:rPr>
-        <w:lastRenderedPageBreak/>
         <w:t>الانشطة والموارد الرقمية:</w:t>
       </w:r>
     </w:p>
@@ -1214,7 +1227,7 @@
           <w:rtl/>
         </w:rPr>
         <w:drawing>
-          <wp:inline distT="0" distB="0" distL="0" distR="0" wp14:anchorId="7421A184" wp14:editId="493E4827">
+          <wp:inline distT="0" distB="0" distL="0" distR="0" wp14:anchorId="184B1527" wp14:editId="13773F61">
             <wp:extent cx="6858000" cy="3618727"/>
             <wp:effectExtent l="0" t="0" r="0" b="1270"/>
             <wp:docPr id="1" name="Picture 1">
@@ -1411,7 +1424,7 @@
           <w:rtl/>
         </w:rPr>
         <w:drawing>
-          <wp:inline distT="0" distB="0" distL="0" distR="0">
+          <wp:inline distT="0" distB="0" distL="0" distR="0" wp14:anchorId="60C72748" wp14:editId="533AD417">
             <wp:extent cx="5796501" cy="3414568"/>
             <wp:effectExtent l="0" t="0" r="0" b="0"/>
             <wp:docPr id="2" name="Picture 2">
@@ -1472,7 +1485,7 @@
 </file>
 
 <file path=word/endnotes.xml><?xml version="1.0" encoding="utf-8"?>
-<w:endnotes xmlns:wpc="http://schemas.microsoft.com/office/word/2010/wordprocessingCanvas" xmlns:cx="http://schemas.microsoft.com/office/drawing/2014/chartex" xmlns:cx1="http://schemas.microsoft.com/office/drawing/2015/9/8/chartex" xmlns:mc="http://schemas.openxmlformats.org/markup-compatibility/2006" xmlns:o="urn:schemas-microsoft-com:office:office" xmlns:r="http://schemas.openxmlformats.org/officeDocument/2006/relationships" xmlns:m="http://schemas.openxmlformats.org/officeDocument/2006/math" xmlns:v="urn:schemas-microsoft-com:vml" xmlns:wp14="http://schemas.microsoft.com/office/word/2010/wordprocessingDrawing" xmlns:wp="http://schemas.openxmlformats.org/drawingml/2006/wordprocessingDrawing" xmlns:w10="urn:schemas-microsoft-com:office:word" xmlns:w="http://schemas.openxmlformats.org/wordprocessingml/2006/main" xmlns:w14="http://schemas.microsoft.com/office/word/2010/wordml" xmlns:w15="http://schemas.microsoft.com/office/word/2012/wordml" xmlns:w16se="http://schemas.microsoft.com/office/word/2015/wordml/symex" xmlns:wpg="http://schemas.microsoft.com/office/word/2010/wordprocessingGroup" xmlns:wpi="http://schemas.microsoft.com/office/word/2010/wordprocessingInk" xmlns:wne="http://schemas.microsoft.com/office/word/2006/wordml" xmlns:wps="http://schemas.microsoft.com/office/word/2010/wordprocessingShape" mc:Ignorable="w14 w15 w16se wp14">
+<w:endnotes xmlns:wpc="http://schemas.microsoft.com/office/word/2010/wordprocessingCanvas" xmlns:cx="http://schemas.microsoft.com/office/drawing/2014/chartex" xmlns:cx1="http://schemas.microsoft.com/office/drawing/2015/9/8/chartex" xmlns:cx2="http://schemas.microsoft.com/office/drawing/2015/10/21/chartex" xmlns:cx3="http://schemas.microsoft.com/office/drawing/2016/5/9/chartex" xmlns:cx4="http://schemas.microsoft.com/office/drawing/2016/5/10/chartex" xmlns:cx5="http://schemas.microsoft.com/office/drawing/2016/5/11/chartex" xmlns:cx6="http://schemas.microsoft.com/office/drawing/2016/5/12/chartex" xmlns:cx7="http://schemas.microsoft.com/office/drawing/2016/5/13/chartex" xmlns:cx8="http://schemas.microsoft.com/office/drawing/2016/5/14/chartex" xmlns:mc="http://schemas.openxmlformats.org/markup-compatibility/2006" xmlns:aink="http://schemas.microsoft.com/office/drawing/2016/ink" xmlns:am3d="http://schemas.microsoft.com/office/drawing/2017/model3d" xmlns:o="urn:schemas-microsoft-com:office:office" xmlns:oel="http://schemas.microsoft.com/office/2019/extlst" xmlns:r="http://schemas.openxmlformats.org/officeDocument/2006/relationships" xmlns:m="http://schemas.openxmlformats.org/officeDocument/2006/math" xmlns:v="urn:schemas-microsoft-com:vml" xmlns:wp14="http://schemas.microsoft.com/office/word/2010/wordprocessingDrawing" xmlns:wp="http://schemas.openxmlformats.org/drawingml/2006/wordprocessingDrawing" xmlns:w10="urn:schemas-microsoft-com:office:word" xmlns:w="http://schemas.openxmlformats.org/wordprocessingml/2006/main" xmlns:w14="http://schemas.microsoft.com/office/word/2010/wordml" xmlns:w15="http://schemas.microsoft.com/office/word/2012/wordml" xmlns:w16cex="http://schemas.microsoft.com/office/word/2018/wordml/cex" xmlns:w16cid="http://schemas.microsoft.com/office/word/2016/wordml/cid" xmlns:w16="http://schemas.microsoft.com/office/word/2018/wordml" xmlns:w16sdtdh="http://schemas.microsoft.com/office/word/2020/wordml/sdtdatahash" xmlns:w16se="http://schemas.microsoft.com/office/word/2015/wordml/symex" xmlns:wpg="http://schemas.microsoft.com/office/word/2010/wordprocessingGroup" xmlns:wpi="http://schemas.microsoft.com/office/word/2010/wordprocessingInk" xmlns:wne="http://schemas.microsoft.com/office/word/2006/wordml" xmlns:wps="http://schemas.microsoft.com/office/word/2010/wordprocessingShape" mc:Ignorable="w14 w15 w16se w16cid w16 w16cex w16sdtdh wp14">
   <w:endnote w:type="separator" w:id="-1">
     <w:p>
       <w:pPr>
@@ -1497,7 +1510,7 @@
 </file>
 
 <file path=word/footnotes.xml><?xml version="1.0" encoding="utf-8"?>
-<w:footnotes xmlns:wpc="http://schemas.microsoft.com/office/word/2010/wordprocessingCanvas" xmlns:cx="http://schemas.microsoft.com/office/drawing/2014/chartex" xmlns:cx1="http://schemas.microsoft.com/office/drawing/2015/9/8/chartex" xmlns:mc="http://schemas.openxmlformats.org/markup-compatibility/2006" xmlns:o="urn:schemas-microsoft-com:office:office" xmlns:r="http://schemas.openxmlformats.org/officeDocument/2006/relationships" xmlns:m="http://schemas.openxmlformats.org/officeDocument/2006/math" xmlns:v="urn:schemas-microsoft-com:vml" xmlns:wp14="http://schemas.microsoft.com/office/word/2010/wordprocessingDrawing" xmlns:wp="http://schemas.openxmlformats.org/drawingml/2006/wordprocessingDrawing" xmlns:w10="urn:schemas-microsoft-com:office:word" xmlns:w="http://schemas.openxmlformats.org/wordprocessingml/2006/main" xmlns:w14="http://schemas.microsoft.com/office/word/2010/wordml" xmlns:w15="http://schemas.microsoft.com/office/word/2012/wordml" xmlns:w16se="http://schemas.microsoft.com/office/word/2015/wordml/symex" xmlns:wpg="http://schemas.microsoft.com/office/word/2010/wordprocessingGroup" xmlns:wpi="http://schemas.microsoft.com/office/word/2010/wordprocessingInk" xmlns:wne="http://schemas.microsoft.com/office/word/2006/wordml" xmlns:wps="http://schemas.microsoft.com/office/word/2010/wordprocessingShape" mc:Ignorable="w14 w15 w16se wp14">
+<w:footnotes xmlns:wpc="http://schemas.microsoft.com/office/word/2010/wordprocessingCanvas" xmlns:cx="http://schemas.microsoft.com/office/drawing/2014/chartex" xmlns:cx1="http://schemas.microsoft.com/office/drawing/2015/9/8/chartex" xmlns:cx2="http://schemas.microsoft.com/office/drawing/2015/10/21/chartex" xmlns:cx3="http://schemas.microsoft.com/office/drawing/2016/5/9/chartex" xmlns:cx4="http://schemas.microsoft.com/office/drawing/2016/5/10/chartex" xmlns:cx5="http://schemas.microsoft.com/office/drawing/2016/5/11/chartex" xmlns:cx6="http://schemas.microsoft.com/office/drawing/2016/5/12/chartex" xmlns:cx7="http://schemas.microsoft.com/office/drawing/2016/5/13/chartex" xmlns:cx8="http://schemas.microsoft.com/office/drawing/2016/5/14/chartex" xmlns:mc="http://schemas.openxmlformats.org/markup-compatibility/2006" xmlns:aink="http://schemas.microsoft.com/office/drawing/2016/ink" xmlns:am3d="http://schemas.microsoft.com/office/drawing/2017/model3d" xmlns:o="urn:schemas-microsoft-com:office:office" xmlns:oel="http://schemas.microsoft.com/office/2019/extlst" xmlns:r="http://schemas.openxmlformats.org/officeDocument/2006/relationships" xmlns:m="http://schemas.openxmlformats.org/officeDocument/2006/math" xmlns:v="urn:schemas-microsoft-com:vml" xmlns:wp14="http://schemas.microsoft.com/office/word/2010/wordprocessingDrawing" xmlns:wp="http://schemas.openxmlformats.org/drawingml/2006/wordprocessingDrawing" xmlns:w10="urn:schemas-microsoft-com:office:word" xmlns:w="http://schemas.openxmlformats.org/wordprocessingml/2006/main" xmlns:w14="http://schemas.microsoft.com/office/word/2010/wordml" xmlns:w15="http://schemas.microsoft.com/office/word/2012/wordml" xmlns:w16cex="http://schemas.microsoft.com/office/word/2018/wordml/cex" xmlns:w16cid="http://schemas.microsoft.com/office/word/2016/wordml/cid" xmlns:w16="http://schemas.microsoft.com/office/word/2018/wordml" xmlns:w16sdtdh="http://schemas.microsoft.com/office/word/2020/wordml/sdtdatahash" xmlns:w16se="http://schemas.microsoft.com/office/word/2015/wordml/symex" xmlns:wpg="http://schemas.microsoft.com/office/word/2010/wordprocessingGroup" xmlns:wpi="http://schemas.microsoft.com/office/word/2010/wordprocessingInk" xmlns:wne="http://schemas.microsoft.com/office/word/2006/wordml" xmlns:wps="http://schemas.microsoft.com/office/word/2010/wordprocessingShape" mc:Ignorable="w14 w15 w16se w16cid w16 w16cex w16sdtdh wp14">
   <w:footnote w:type="separator" w:id="-1">
     <w:p>
       <w:pPr>
@@ -1522,7 +1535,7 @@
 </file>
 
 <file path=word/numbering.xml><?xml version="1.0" encoding="utf-8"?>
-<w:numbering xmlns:wpc="http://schemas.microsoft.com/office/word/2010/wordprocessingCanvas" xmlns:cx="http://schemas.microsoft.com/office/drawing/2014/chartex" xmlns:cx1="http://schemas.microsoft.com/office/drawing/2015/9/8/chartex" xmlns:mc="http://schemas.openxmlformats.org/markup-compatibility/2006" xmlns:o="urn:schemas-microsoft-com:office:office" xmlns:r="http://schemas.openxmlformats.org/officeDocument/2006/relationships" xmlns:m="http://schemas.openxmlformats.org/officeDocument/2006/math" xmlns:v="urn:schemas-microsoft-com:vml" xmlns:wp14="http://schemas.microsoft.com/office/word/2010/wordprocessingDrawing" xmlns:wp="http://schemas.openxmlformats.org/drawingml/2006/wordprocessingDrawing" xmlns:w10="urn:schemas-microsoft-com:office:word" xmlns:w="http://schemas.openxmlformats.org/wordprocessingml/2006/main" xmlns:w14="http://schemas.microsoft.com/office/word/2010/wordml" xmlns:w15="http://schemas.microsoft.com/office/word/2012/wordml" xmlns:w16se="http://schemas.microsoft.com/office/word/2015/wordml/symex" xmlns:wpg="http://schemas.microsoft.com/office/word/2010/wordprocessingGroup" xmlns:wpi="http://schemas.microsoft.com/office/word/2010/wordprocessingInk" xmlns:wne="http://schemas.microsoft.com/office/word/2006/wordml" xmlns:wps="http://schemas.microsoft.com/office/word/2010/wordprocessingShape" mc:Ignorable="w14 w15 w16se wp14">
+<w:numbering xmlns:wpc="http://schemas.microsoft.com/office/word/2010/wordprocessingCanvas" xmlns:cx="http://schemas.microsoft.com/office/drawing/2014/chartex" xmlns:cx1="http://schemas.microsoft.com/office/drawing/2015/9/8/chartex" xmlns:cx2="http://schemas.microsoft.com/office/drawing/2015/10/21/chartex" xmlns:cx3="http://schemas.microsoft.com/office/drawing/2016/5/9/chartex" xmlns:cx4="http://schemas.microsoft.com/office/drawing/2016/5/10/chartex" xmlns:cx5="http://schemas.microsoft.com/office/drawing/2016/5/11/chartex" xmlns:cx6="http://schemas.microsoft.com/office/drawing/2016/5/12/chartex" xmlns:cx7="http://schemas.microsoft.com/office/drawing/2016/5/13/chartex" xmlns:cx8="http://schemas.microsoft.com/office/drawing/2016/5/14/chartex" xmlns:mc="http://schemas.openxmlformats.org/markup-compatibility/2006" xmlns:aink="http://schemas.microsoft.com/office/drawing/2016/ink" xmlns:am3d="http://schemas.microsoft.com/office/drawing/2017/model3d" xmlns:o="urn:schemas-microsoft-com:office:office" xmlns:oel="http://schemas.microsoft.com/office/2019/extlst" xmlns:r="http://schemas.openxmlformats.org/officeDocument/2006/relationships" xmlns:m="http://schemas.openxmlformats.org/officeDocument/2006/math" xmlns:v="urn:schemas-microsoft-com:vml" xmlns:wp14="http://schemas.microsoft.com/office/word/2010/wordprocessingDrawing" xmlns:wp="http://schemas.openxmlformats.org/drawingml/2006/wordprocessingDrawing" xmlns:w10="urn:schemas-microsoft-com:office:word" xmlns:w="http://schemas.openxmlformats.org/wordprocessingml/2006/main" xmlns:w14="http://schemas.microsoft.com/office/word/2010/wordml" xmlns:w15="http://schemas.microsoft.com/office/word/2012/wordml" xmlns:w16cex="http://schemas.microsoft.com/office/word/2018/wordml/cex" xmlns:w16cid="http://schemas.microsoft.com/office/word/2016/wordml/cid" xmlns:w16="http://schemas.microsoft.com/office/word/2018/wordml" xmlns:w16sdtdh="http://schemas.microsoft.com/office/word/2020/wordml/sdtdatahash" xmlns:w16se="http://schemas.microsoft.com/office/word/2015/wordml/symex" xmlns:wpg="http://schemas.microsoft.com/office/word/2010/wordprocessingGroup" xmlns:wpi="http://schemas.microsoft.com/office/word/2010/wordprocessingInk" xmlns:wne="http://schemas.microsoft.com/office/word/2006/wordml" xmlns:wps="http://schemas.microsoft.com/office/word/2010/wordprocessingShape" mc:Ignorable="w14 w15 w16se w16cid w16 w16cex w16sdtdh wp14">
   <w:abstractNum w:abstractNumId="0" w15:restartNumberingAfterBreak="0">
     <w:nsid w:val="22740638"/>
     <w:multiLevelType w:val="hybridMultilevel"/>
@@ -1781,20 +1794,20 @@
       </w:pPr>
     </w:lvl>
   </w:abstractNum>
-  <w:num w:numId="1">
+  <w:num w:numId="1" w16cid:durableId="776488927">
     <w:abstractNumId w:val="0"/>
   </w:num>
-  <w:num w:numId="2">
+  <w:num w:numId="2" w16cid:durableId="1920290684">
     <w:abstractNumId w:val="2"/>
   </w:num>
-  <w:num w:numId="3">
+  <w:num w:numId="3" w16cid:durableId="1470779329">
     <w:abstractNumId w:val="1"/>
   </w:num>
 </w:numbering>
 </file>
 
 <file path=word/styles.xml><?xml version="1.0" encoding="utf-8"?>
-<w:styles xmlns:mc="http://schemas.openxmlformats.org/markup-compatibility/2006" xmlns:r="http://schemas.openxmlformats.org/officeDocument/2006/relationships" xmlns:w="http://schemas.openxmlformats.org/wordprocessingml/2006/main" xmlns:w14="http://schemas.microsoft.com/office/word/2010/wordml" xmlns:w15="http://schemas.microsoft.com/office/word/2012/wordml" xmlns:w16se="http://schemas.microsoft.com/office/word/2015/wordml/symex" mc:Ignorable="w14 w15 w16se">
+<w:styles xmlns:mc="http://schemas.openxmlformats.org/markup-compatibility/2006" xmlns:r="http://schemas.openxmlformats.org/officeDocument/2006/relationships" xmlns:w="http://schemas.openxmlformats.org/wordprocessingml/2006/main" xmlns:w14="http://schemas.microsoft.com/office/word/2010/wordml" xmlns:w15="http://schemas.microsoft.com/office/word/2012/wordml" xmlns:w16cex="http://schemas.microsoft.com/office/word/2018/wordml/cex" xmlns:w16cid="http://schemas.microsoft.com/office/word/2016/wordml/cid" xmlns:w16="http://schemas.microsoft.com/office/word/2018/wordml" xmlns:w16sdtdh="http://schemas.microsoft.com/office/word/2020/wordml/sdtdatahash" xmlns:w16se="http://schemas.microsoft.com/office/word/2015/wordml/symex" mc:Ignorable="w14 w15 w16se w16cid w16 w16cex w16sdtdh">
   <w:docDefaults>
     <w:rPrDefault>
       <w:rPr>
@@ -1810,7 +1823,7 @@
       </w:pPr>
     </w:pPrDefault>
   </w:docDefaults>
-  <w:latentStyles w:defLockedState="0" w:defUIPriority="99" w:defSemiHidden="0" w:defUnhideWhenUsed="0" w:defQFormat="0" w:count="371">
+  <w:latentStyles w:defLockedState="0" w:defUIPriority="99" w:defSemiHidden="0" w:defUnhideWhenUsed="0" w:defQFormat="0" w:count="376">
     <w:lsdException w:name="Normal" w:uiPriority="0" w:qFormat="1"/>
     <w:lsdException w:name="heading 1" w:uiPriority="9" w:qFormat="1"/>
     <w:lsdException w:name="heading 2" w:semiHidden="1" w:uiPriority="9" w:unhideWhenUsed="1" w:qFormat="1"/>
@@ -2182,6 +2195,11 @@
     <w:lsdException w:name="List Table 5 Dark Accent 6" w:uiPriority="50"/>
     <w:lsdException w:name="List Table 6 Colorful Accent 6" w:uiPriority="51"/>
     <w:lsdException w:name="List Table 7 Colorful Accent 6" w:uiPriority="52"/>
+    <w:lsdException w:name="Mention" w:semiHidden="1" w:unhideWhenUsed="1"/>
+    <w:lsdException w:name="Smart Hyperlink" w:semiHidden="1" w:unhideWhenUsed="1"/>
+    <w:lsdException w:name="Hashtag" w:semiHidden="1" w:unhideWhenUsed="1"/>
+    <w:lsdException w:name="Unresolved Mention" w:semiHidden="1" w:unhideWhenUsed="1"/>
+    <w:lsdException w:name="Smart Link" w:semiHidden="1" w:unhideWhenUsed="1"/>
   </w:latentStyles>
   <w:style w:type="paragraph" w:default="1" w:styleId="Normal">
     <w:name w:val="Normal"/>

</xml_diff>